<commit_message>
[phong] Add some example/pdoan4/layoutdemo/RealativeLayout.java
</commit_message>
<xml_diff>
--- a/document/Android Docs.docx
+++ b/document/Android Docs.docx
@@ -1,6 +1,6 @@
 
 <file path=word/document.xml><?xml version="1.0" encoding="utf-8"?>
-<w:document xmlns:wpc="http://schemas.microsoft.com/office/word/2010/wordprocessingCanvas" xmlns:cx="http://schemas.microsoft.com/office/drawing/2014/chartex" xmlns:cx1="http://schemas.microsoft.com/office/drawing/2015/9/8/chartex" xmlns:cx2="http://schemas.microsoft.com/office/drawing/2015/10/21/chartex" xmlns:cx3="http://schemas.microsoft.com/office/drawing/2016/5/9/chartex" xmlns:cx4="http://schemas.microsoft.com/office/drawing/2016/5/10/chartex" xmlns:cx5="http://schemas.microsoft.com/office/drawing/2016/5/11/chartex" xmlns:cx6="http://schemas.microsoft.com/office/drawing/2016/5/12/chartex" xmlns:cx7="http://schemas.microsoft.com/office/drawing/2016/5/13/chartex" xmlns:cx8="http://schemas.microsoft.com/office/drawing/2016/5/14/chartex" xmlns:mc="http://schemas.openxmlformats.org/markup-compatibility/2006" xmlns:aink="http://schemas.microsoft.com/office/drawing/2016/ink" xmlns:am3d="http://schemas.microsoft.com/office/drawing/2017/model3d" xmlns:o="urn:schemas-microsoft-com:office:office" xmlns:r="http://schemas.openxmlformats.org/officeDocument/2006/relationships" xmlns:m="http://schemas.openxmlformats.org/officeDocument/2006/math" xmlns:v="urn:schemas-microsoft-com:vml" xmlns:wp14="http://schemas.microsoft.com/office/word/2010/wordprocessingDrawing" xmlns:wp="http://schemas.openxmlformats.org/drawingml/2006/wordprocessingDrawing" xmlns:w10="urn:schemas-microsoft-com:office:word" xmlns:w="http://schemas.openxmlformats.org/wordprocessingml/2006/main" xmlns:w14="http://schemas.microsoft.com/office/word/2010/wordml" xmlns:w15="http://schemas.microsoft.com/office/word/2012/wordml" xmlns:w16cid="http://schemas.microsoft.com/office/word/2016/wordml/cid" xmlns:w16se="http://schemas.microsoft.com/office/word/2015/wordml/symex" xmlns:wpg="http://schemas.microsoft.com/office/word/2010/wordprocessingGroup" xmlns:wpi="http://schemas.microsoft.com/office/word/2010/wordprocessingInk" xmlns:wne="http://schemas.microsoft.com/office/word/2006/wordml" xmlns:wps="http://schemas.microsoft.com/office/word/2010/wordprocessingShape" mc:Ignorable="w14 w15 w16se w16cid wp14">
+<w:document xmlns:wpc="http://schemas.microsoft.com/office/word/2010/wordprocessingCanvas" xmlns:cx="http://schemas.microsoft.com/office/drawing/2014/chartex" xmlns:mc="http://schemas.openxmlformats.org/markup-compatibility/2006" xmlns:o="urn:schemas-microsoft-com:office:office" xmlns:r="http://schemas.openxmlformats.org/officeDocument/2006/relationships" xmlns:m="http://schemas.openxmlformats.org/officeDocument/2006/math" xmlns:v="urn:schemas-microsoft-com:vml" xmlns:wp14="http://schemas.microsoft.com/office/word/2010/wordprocessingDrawing" xmlns:wp="http://schemas.openxmlformats.org/drawingml/2006/wordprocessingDrawing" xmlns:w10="urn:schemas-microsoft-com:office:word" xmlns:w="http://schemas.openxmlformats.org/wordprocessingml/2006/main" xmlns:w14="http://schemas.microsoft.com/office/word/2010/wordml" xmlns:w15="http://schemas.microsoft.com/office/word/2012/wordml" xmlns:w16se="http://schemas.microsoft.com/office/word/2015/wordml/symex" xmlns:wpg="http://schemas.microsoft.com/office/word/2010/wordprocessingGroup" xmlns:wpi="http://schemas.microsoft.com/office/word/2010/wordprocessingInk" xmlns:wne="http://schemas.microsoft.com/office/word/2006/wordml" xmlns:wps="http://schemas.microsoft.com/office/word/2010/wordprocessingShape" mc:Ignorable="w14 w15 w16se wp14">
   <w:body>
     <w:p>
       <w:r>
@@ -17,49 +17,6 @@
             <wp:extent cx="5943600" cy="3273425"/>
             <wp:effectExtent l="0" t="0" r="0" b="3175"/>
             <wp:docPr id="1" name="Picture 1"/>
-            <wp:cNvGraphicFramePr>
-              <a:graphicFrameLocks xmlns:a="http://schemas.openxmlformats.org/drawingml/2006/main" noChangeAspect="1"/>
-            </wp:cNvGraphicFramePr>
-            <a:graphic xmlns:a="http://schemas.openxmlformats.org/drawingml/2006/main">
-              <a:graphicData uri="http://schemas.openxmlformats.org/drawingml/2006/picture">
-                <pic:pic xmlns:pic="http://schemas.openxmlformats.org/drawingml/2006/picture">
-                  <pic:nvPicPr>
-                    <pic:cNvPr id="1" name=""/>
-                    <pic:cNvPicPr/>
-                  </pic:nvPicPr>
-                  <pic:blipFill>
-                    <a:blip r:embed="rId4"/>
-                    <a:stretch>
-                      <a:fillRect/>
-                    </a:stretch>
-                  </pic:blipFill>
-                  <pic:spPr>
-                    <a:xfrm>
-                      <a:off x="0" y="0"/>
-                      <a:ext cx="5943600" cy="3273425"/>
-                    </a:xfrm>
-                    <a:prstGeom prst="rect">
-                      <a:avLst/>
-                    </a:prstGeom>
-                  </pic:spPr>
-                </pic:pic>
-              </a:graphicData>
-            </a:graphic>
-          </wp:inline>
-        </w:drawing>
-      </w:r>
-    </w:p>
-    <w:p/>
-    <w:p>
-      <w:r>
-        <w:rPr>
-          <w:noProof/>
-        </w:rPr>
-        <w:drawing>
-          <wp:inline distT="0" distB="0" distL="0" distR="0" wp14:anchorId="71E944E6" wp14:editId="075033A7">
-            <wp:extent cx="5943600" cy="3335655"/>
-            <wp:effectExtent l="0" t="0" r="0" b="0"/>
-            <wp:docPr id="2" name="Picture 2"/>
             <wp:cNvGraphicFramePr>
               <a:graphicFrameLocks xmlns:a="http://schemas.openxmlformats.org/drawingml/2006/main" noChangeAspect="1"/>
             </wp:cNvGraphicFramePr>
@@ -79,7 +36,7 @@
                   <pic:spPr>
                     <a:xfrm>
                       <a:off x="0" y="0"/>
-                      <a:ext cx="5943600" cy="3335655"/>
+                      <a:ext cx="5943600" cy="3273425"/>
                     </a:xfrm>
                     <a:prstGeom prst="rect">
                       <a:avLst/>
@@ -92,82 +49,17 @@
         </w:drawing>
       </w:r>
     </w:p>
-    <w:p>
-      <w:pPr>
-        <w:rPr>
-          <w:sz w:val="28"/>
-          <w:szCs w:val="28"/>
-        </w:rPr>
-      </w:pPr>
-      <w:r>
-        <w:rPr>
-          <w:sz w:val="28"/>
-          <w:szCs w:val="28"/>
-        </w:rPr>
-        <w:t>Khi intent ko dc set component thì nó sẽ là implicit data</w:t>
-      </w:r>
-    </w:p>
-    <w:p>
-      <w:pPr>
-        <w:rPr>
-          <w:sz w:val="28"/>
-          <w:szCs w:val="28"/>
-        </w:rPr>
-      </w:pPr>
-      <w:r>
-        <w:rPr>
-          <w:sz w:val="28"/>
-          <w:szCs w:val="28"/>
-        </w:rPr>
-        <w:t xml:space="preserve">Otherwise thì là </w:t>
-      </w:r>
-      <w:r>
-        <w:rPr>
-          <w:sz w:val="28"/>
-          <w:szCs w:val="28"/>
-        </w:rPr>
-        <w:t xml:space="preserve"> explicit data.</w:t>
-      </w:r>
-    </w:p>
-    <w:p>
-      <w:pPr>
-        <w:rPr>
-          <w:sz w:val="28"/>
-          <w:szCs w:val="28"/>
-        </w:rPr>
-      </w:pPr>
-      <w:r>
-        <w:rPr>
-          <w:sz w:val="28"/>
-          <w:szCs w:val="28"/>
-        </w:rPr>
-        <w:lastRenderedPageBreak/>
-        <w:t>Put extras chĩ put dc những primary data.</w:t>
-      </w:r>
-      <w:r>
-        <w:rPr>
-          <w:sz w:val="28"/>
-          <w:szCs w:val="28"/>
-        </w:rPr>
-        <w:t>+</w:t>
-      </w:r>
-    </w:p>
-    <w:p>
-      <w:pPr>
-        <w:rPr>
-          <w:sz w:val="28"/>
-          <w:szCs w:val="28"/>
-        </w:rPr>
-      </w:pPr>
+    <w:p/>
+    <w:p>
       <w:r>
         <w:rPr>
           <w:noProof/>
         </w:rPr>
         <w:drawing>
-          <wp:inline distT="0" distB="0" distL="0" distR="0" wp14:anchorId="3B2FF6D4" wp14:editId="274E4239">
-            <wp:extent cx="5943600" cy="3767455"/>
-            <wp:effectExtent l="0" t="0" r="0" b="4445"/>
-            <wp:docPr id="3" name="Picture 3"/>
+          <wp:inline distT="0" distB="0" distL="0" distR="0" wp14:anchorId="71E944E6" wp14:editId="075033A7">
+            <wp:extent cx="5943600" cy="3335655"/>
+            <wp:effectExtent l="0" t="0" r="0" b="0"/>
+            <wp:docPr id="2" name="Picture 2"/>
             <wp:cNvGraphicFramePr>
               <a:graphicFrameLocks xmlns:a="http://schemas.openxmlformats.org/drawingml/2006/main" noChangeAspect="1"/>
             </wp:cNvGraphicFramePr>
@@ -187,6 +79,139 @@
                   <pic:spPr>
                     <a:xfrm>
                       <a:off x="0" y="0"/>
+                      <a:ext cx="5943600" cy="3335655"/>
+                    </a:xfrm>
+                    <a:prstGeom prst="rect">
+                      <a:avLst/>
+                    </a:prstGeom>
+                  </pic:spPr>
+                </pic:pic>
+              </a:graphicData>
+            </a:graphic>
+          </wp:inline>
+        </w:drawing>
+      </w:r>
+    </w:p>
+    <w:p>
+      <w:pPr>
+        <w:rPr>
+          <w:sz w:val="28"/>
+          <w:szCs w:val="28"/>
+        </w:rPr>
+      </w:pPr>
+      <w:r>
+        <w:rPr>
+          <w:sz w:val="28"/>
+          <w:szCs w:val="28"/>
+        </w:rPr>
+        <w:t>Khi intent ko dc set component thì nó sẽ là implicit data</w:t>
+      </w:r>
+    </w:p>
+    <w:p>
+      <w:pPr>
+        <w:rPr>
+          <w:sz w:val="28"/>
+          <w:szCs w:val="28"/>
+        </w:rPr>
+      </w:pPr>
+      <w:r>
+        <w:rPr>
+          <w:sz w:val="28"/>
+          <w:szCs w:val="28"/>
+        </w:rPr>
+        <w:t xml:space="preserve">Otherwise thì </w:t>
+      </w:r>
+      <w:proofErr w:type="gramStart"/>
+      <w:r>
+        <w:rPr>
+          <w:sz w:val="28"/>
+          <w:szCs w:val="28"/>
+        </w:rPr>
+        <w:t xml:space="preserve">là </w:t>
+      </w:r>
+      <w:r>
+        <w:rPr>
+          <w:sz w:val="28"/>
+          <w:szCs w:val="28"/>
+        </w:rPr>
+        <w:t xml:space="preserve"> explicit</w:t>
+      </w:r>
+      <w:proofErr w:type="gramEnd"/>
+      <w:r>
+        <w:rPr>
+          <w:sz w:val="28"/>
+          <w:szCs w:val="28"/>
+        </w:rPr>
+        <w:t xml:space="preserve"> data.</w:t>
+      </w:r>
+    </w:p>
+    <w:p>
+      <w:pPr>
+        <w:rPr>
+          <w:sz w:val="28"/>
+          <w:szCs w:val="28"/>
+        </w:rPr>
+      </w:pPr>
+      <w:r>
+        <w:rPr>
+          <w:sz w:val="28"/>
+          <w:szCs w:val="28"/>
+        </w:rPr>
+        <w:lastRenderedPageBreak/>
+        <w:t xml:space="preserve">Put extras chĩ put dc những primary </w:t>
+      </w:r>
+      <w:proofErr w:type="gramStart"/>
+      <w:r>
+        <w:rPr>
+          <w:sz w:val="28"/>
+          <w:szCs w:val="28"/>
+        </w:rPr>
+        <w:t>data.</w:t>
+      </w:r>
+      <w:r>
+        <w:rPr>
+          <w:sz w:val="28"/>
+          <w:szCs w:val="28"/>
+        </w:rPr>
+        <w:t>+</w:t>
+      </w:r>
+      <w:proofErr w:type="gramEnd"/>
+    </w:p>
+    <w:p>
+      <w:pPr>
+        <w:rPr>
+          <w:sz w:val="28"/>
+          <w:szCs w:val="28"/>
+        </w:rPr>
+      </w:pPr>
+      <w:r>
+        <w:rPr>
+          <w:noProof/>
+        </w:rPr>
+        <w:drawing>
+          <wp:inline distT="0" distB="0" distL="0" distR="0" wp14:anchorId="3B2FF6D4" wp14:editId="274E4239">
+            <wp:extent cx="5943600" cy="3767455"/>
+            <wp:effectExtent l="0" t="0" r="0" b="4445"/>
+            <wp:docPr id="3" name="Picture 3"/>
+            <wp:cNvGraphicFramePr>
+              <a:graphicFrameLocks xmlns:a="http://schemas.openxmlformats.org/drawingml/2006/main" noChangeAspect="1"/>
+            </wp:cNvGraphicFramePr>
+            <a:graphic xmlns:a="http://schemas.openxmlformats.org/drawingml/2006/main">
+              <a:graphicData uri="http://schemas.openxmlformats.org/drawingml/2006/picture">
+                <pic:pic xmlns:pic="http://schemas.openxmlformats.org/drawingml/2006/picture">
+                  <pic:nvPicPr>
+                    <pic:cNvPr id="1" name=""/>
+                    <pic:cNvPicPr/>
+                  </pic:nvPicPr>
+                  <pic:blipFill>
+                    <a:blip r:embed="rId7"/>
+                    <a:stretch>
+                      <a:fillRect/>
+                    </a:stretch>
+                  </pic:blipFill>
+                  <pic:spPr>
+                    <a:xfrm>
+                      <a:off x="0" y="0"/>
                       <a:ext cx="5943600" cy="3767455"/>
                     </a:xfrm>
                     <a:prstGeom prst="rect">
@@ -237,16 +262,181 @@
         </w:rPr>
         <w:t>Trong đó nếu orientation là verial thì phải để layout-height là 0dp còn horizontakl thì phải để layout-width =0dp.</w:t>
       </w:r>
+    </w:p>
+    <w:p>
+      <w:pPr>
+        <w:rPr>
+          <w:sz w:val="28"/>
+          <w:szCs w:val="28"/>
+        </w:rPr>
+      </w:pPr>
+    </w:p>
+    <w:p>
+      <w:pPr>
+        <w:rPr>
+          <w:sz w:val="28"/>
+          <w:szCs w:val="28"/>
+        </w:rPr>
+      </w:pPr>
+      <w:r>
+        <w:rPr>
+          <w:sz w:val="28"/>
+          <w:szCs w:val="28"/>
+        </w:rPr>
+        <w:t>Android data persistence:</w:t>
+      </w:r>
+    </w:p>
+    <w:p>
+      <w:pPr>
+        <w:pStyle w:val="ListParagraph"/>
+        <w:numPr>
+          <w:ilvl w:val="0"/>
+          <w:numId w:val="1"/>
+        </w:numPr>
+        <w:rPr>
+          <w:sz w:val="28"/>
+          <w:szCs w:val="28"/>
+        </w:rPr>
+      </w:pPr>
+      <w:r>
+        <w:rPr>
+          <w:sz w:val="28"/>
+          <w:szCs w:val="28"/>
+        </w:rPr>
+        <w:t>Share preference</w:t>
+      </w:r>
+    </w:p>
+    <w:p>
+      <w:pPr>
+        <w:pStyle w:val="ListParagraph"/>
+        <w:numPr>
+          <w:ilvl w:val="0"/>
+          <w:numId w:val="1"/>
+        </w:numPr>
+        <w:rPr>
+          <w:sz w:val="28"/>
+          <w:szCs w:val="28"/>
+        </w:rPr>
+      </w:pPr>
+      <w:r>
+        <w:rPr>
+          <w:sz w:val="28"/>
+          <w:szCs w:val="28"/>
+        </w:rPr>
+        <w:t>File (internal, enternal)</w:t>
+      </w:r>
+    </w:p>
+    <w:p>
+      <w:pPr>
+        <w:pStyle w:val="ListParagraph"/>
+        <w:numPr>
+          <w:ilvl w:val="0"/>
+          <w:numId w:val="1"/>
+        </w:numPr>
+        <w:rPr>
+          <w:sz w:val="28"/>
+          <w:szCs w:val="28"/>
+        </w:rPr>
+      </w:pPr>
+      <w:r>
+        <w:rPr>
+          <w:sz w:val="28"/>
+          <w:szCs w:val="28"/>
+        </w:rPr>
+        <w:t>SQL life</w:t>
+      </w:r>
+    </w:p>
+    <w:p>
+      <w:pPr>
+        <w:ind w:left="360"/>
+        <w:rPr>
+          <w:sz w:val="28"/>
+          <w:szCs w:val="28"/>
+        </w:rPr>
+      </w:pPr>
+      <w:r>
+        <w:rPr>
+          <w:noProof/>
+        </w:rPr>
+        <w:lastRenderedPageBreak/>
+        <w:drawing>
+          <wp:inline distT="0" distB="0" distL="0" distR="0" wp14:anchorId="43661433" wp14:editId="4CA09B1F">
+            <wp:extent cx="5943600" cy="3007995"/>
+            <wp:effectExtent l="0" t="0" r="0" b="1905"/>
+            <wp:docPr id="4" name="Picture 4"/>
+            <wp:cNvGraphicFramePr>
+              <a:graphicFrameLocks xmlns:a="http://schemas.openxmlformats.org/drawingml/2006/main" noChangeAspect="1"/>
+            </wp:cNvGraphicFramePr>
+            <a:graphic xmlns:a="http://schemas.openxmlformats.org/drawingml/2006/main">
+              <a:graphicData uri="http://schemas.openxmlformats.org/drawingml/2006/picture">
+                <pic:pic xmlns:pic="http://schemas.openxmlformats.org/drawingml/2006/picture">
+                  <pic:nvPicPr>
+                    <pic:cNvPr id="1" name=""/>
+                    <pic:cNvPicPr/>
+                  </pic:nvPicPr>
+                  <pic:blipFill>
+                    <a:blip r:embed="rId8"/>
+                    <a:stretch>
+                      <a:fillRect/>
+                    </a:stretch>
+                  </pic:blipFill>
+                  <pic:spPr>
+                    <a:xfrm>
+                      <a:off x="0" y="0"/>
+                      <a:ext cx="5943600" cy="3007995"/>
+                    </a:xfrm>
+                    <a:prstGeom prst="rect">
+                      <a:avLst/>
+                    </a:prstGeom>
+                  </pic:spPr>
+                </pic:pic>
+              </a:graphicData>
+            </a:graphic>
+          </wp:inline>
+        </w:drawing>
+      </w:r>
+      <w:r>
+        <w:rPr>
+          <w:noProof/>
+        </w:rPr>
+        <w:drawing>
+          <wp:inline distT="0" distB="0" distL="0" distR="0" wp14:anchorId="357703A9" wp14:editId="7464BEAC">
+            <wp:extent cx="5943600" cy="3011170"/>
+            <wp:effectExtent l="0" t="0" r="0" b="0"/>
+            <wp:docPr id="5" name="Picture 5"/>
+            <wp:cNvGraphicFramePr>
+              <a:graphicFrameLocks xmlns:a="http://schemas.openxmlformats.org/drawingml/2006/main" noChangeAspect="1"/>
+            </wp:cNvGraphicFramePr>
+            <a:graphic xmlns:a="http://schemas.openxmlformats.org/drawingml/2006/main">
+              <a:graphicData uri="http://schemas.openxmlformats.org/drawingml/2006/picture">
+                <pic:pic xmlns:pic="http://schemas.openxmlformats.org/drawingml/2006/picture">
+                  <pic:nvPicPr>
+                    <pic:cNvPr id="1" name=""/>
+                    <pic:cNvPicPr/>
+                  </pic:nvPicPr>
+                  <pic:blipFill>
+                    <a:blip r:embed="rId9"/>
+                    <a:stretch>
+                      <a:fillRect/>
+                    </a:stretch>
+                  </pic:blipFill>
+                  <pic:spPr>
+                    <a:xfrm>
+                      <a:off x="0" y="0"/>
+                      <a:ext cx="5943600" cy="3011170"/>
+                    </a:xfrm>
+                    <a:prstGeom prst="rect">
+                      <a:avLst/>
+                    </a:prstGeom>
+                  </pic:spPr>
+                </pic:pic>
+              </a:graphicData>
+            </a:graphic>
+          </wp:inline>
+        </w:drawing>
+      </w:r>
       <w:bookmarkStart w:id="0" w:name="_GoBack"/>
       <w:bookmarkEnd w:id="0"/>
-    </w:p>
-    <w:p>
-      <w:pPr>
-        <w:rPr>
-          <w:sz w:val="28"/>
-          <w:szCs w:val="28"/>
-        </w:rPr>
-      </w:pPr>
     </w:p>
     <w:p>
       <w:pPr>
@@ -311,8 +501,128 @@
 </w:document>
 </file>
 
+<file path=word/numbering.xml><?xml version="1.0" encoding="utf-8"?>
+<w:numbering xmlns:wpc="http://schemas.microsoft.com/office/word/2010/wordprocessingCanvas" xmlns:cx="http://schemas.microsoft.com/office/drawing/2014/chartex" xmlns:mc="http://schemas.openxmlformats.org/markup-compatibility/2006" xmlns:o="urn:schemas-microsoft-com:office:office" xmlns:r="http://schemas.openxmlformats.org/officeDocument/2006/relationships" xmlns:m="http://schemas.openxmlformats.org/officeDocument/2006/math" xmlns:v="urn:schemas-microsoft-com:vml" xmlns:wp14="http://schemas.microsoft.com/office/word/2010/wordprocessingDrawing" xmlns:wp="http://schemas.openxmlformats.org/drawingml/2006/wordprocessingDrawing" xmlns:w10="urn:schemas-microsoft-com:office:word" xmlns:w="http://schemas.openxmlformats.org/wordprocessingml/2006/main" xmlns:w14="http://schemas.microsoft.com/office/word/2010/wordml" xmlns:w15="http://schemas.microsoft.com/office/word/2012/wordml" xmlns:w16se="http://schemas.microsoft.com/office/word/2015/wordml/symex" xmlns:wpg="http://schemas.microsoft.com/office/word/2010/wordprocessingGroup" xmlns:wpi="http://schemas.microsoft.com/office/word/2010/wordprocessingInk" xmlns:wne="http://schemas.microsoft.com/office/word/2006/wordml" xmlns:wps="http://schemas.microsoft.com/office/word/2010/wordprocessingShape" mc:Ignorable="w14 w15 w16se wp14">
+  <w:abstractNum w:abstractNumId="0" w15:restartNumberingAfterBreak="0">
+    <w:nsid w:val="3B1A2021"/>
+    <w:multiLevelType w:val="hybridMultilevel"/>
+    <w:tmpl w:val="41302366"/>
+    <w:lvl w:ilvl="0" w:tplc="D2FCB598">
+      <w:numFmt w:val="bullet"/>
+      <w:lvlText w:val="-"/>
+      <w:lvlJc w:val="left"/>
+      <w:pPr>
+        <w:ind w:left="720" w:hanging="360"/>
+      </w:pPr>
+      <w:rPr>
+        <w:rFonts w:ascii="Calibri" w:eastAsiaTheme="minorHAnsi" w:hAnsi="Calibri" w:cs="Calibri" w:hint="default"/>
+      </w:rPr>
+    </w:lvl>
+    <w:lvl w:ilvl="1" w:tplc="04090003" w:tentative="1">
+      <w:start w:val="1"/>
+      <w:numFmt w:val="bullet"/>
+      <w:lvlText w:val="o"/>
+      <w:lvlJc w:val="left"/>
+      <w:pPr>
+        <w:ind w:left="1440" w:hanging="360"/>
+      </w:pPr>
+      <w:rPr>
+        <w:rFonts w:ascii="Courier New" w:hAnsi="Courier New" w:cs="Courier New" w:hint="default"/>
+      </w:rPr>
+    </w:lvl>
+    <w:lvl w:ilvl="2" w:tplc="04090005" w:tentative="1">
+      <w:start w:val="1"/>
+      <w:numFmt w:val="bullet"/>
+      <w:lvlText w:val=""/>
+      <w:lvlJc w:val="left"/>
+      <w:pPr>
+        <w:ind w:left="2160" w:hanging="360"/>
+      </w:pPr>
+      <w:rPr>
+        <w:rFonts w:ascii="Wingdings" w:hAnsi="Wingdings" w:hint="default"/>
+      </w:rPr>
+    </w:lvl>
+    <w:lvl w:ilvl="3" w:tplc="04090001" w:tentative="1">
+      <w:start w:val="1"/>
+      <w:numFmt w:val="bullet"/>
+      <w:lvlText w:val=""/>
+      <w:lvlJc w:val="left"/>
+      <w:pPr>
+        <w:ind w:left="2880" w:hanging="360"/>
+      </w:pPr>
+      <w:rPr>
+        <w:rFonts w:ascii="Symbol" w:hAnsi="Symbol" w:hint="default"/>
+      </w:rPr>
+    </w:lvl>
+    <w:lvl w:ilvl="4" w:tplc="04090003" w:tentative="1">
+      <w:start w:val="1"/>
+      <w:numFmt w:val="bullet"/>
+      <w:lvlText w:val="o"/>
+      <w:lvlJc w:val="left"/>
+      <w:pPr>
+        <w:ind w:left="3600" w:hanging="360"/>
+      </w:pPr>
+      <w:rPr>
+        <w:rFonts w:ascii="Courier New" w:hAnsi="Courier New" w:cs="Courier New" w:hint="default"/>
+      </w:rPr>
+    </w:lvl>
+    <w:lvl w:ilvl="5" w:tplc="04090005" w:tentative="1">
+      <w:start w:val="1"/>
+      <w:numFmt w:val="bullet"/>
+      <w:lvlText w:val=""/>
+      <w:lvlJc w:val="left"/>
+      <w:pPr>
+        <w:ind w:left="4320" w:hanging="360"/>
+      </w:pPr>
+      <w:rPr>
+        <w:rFonts w:ascii="Wingdings" w:hAnsi="Wingdings" w:hint="default"/>
+      </w:rPr>
+    </w:lvl>
+    <w:lvl w:ilvl="6" w:tplc="04090001" w:tentative="1">
+      <w:start w:val="1"/>
+      <w:numFmt w:val="bullet"/>
+      <w:lvlText w:val=""/>
+      <w:lvlJc w:val="left"/>
+      <w:pPr>
+        <w:ind w:left="5040" w:hanging="360"/>
+      </w:pPr>
+      <w:rPr>
+        <w:rFonts w:ascii="Symbol" w:hAnsi="Symbol" w:hint="default"/>
+      </w:rPr>
+    </w:lvl>
+    <w:lvl w:ilvl="7" w:tplc="04090003" w:tentative="1">
+      <w:start w:val="1"/>
+      <w:numFmt w:val="bullet"/>
+      <w:lvlText w:val="o"/>
+      <w:lvlJc w:val="left"/>
+      <w:pPr>
+        <w:ind w:left="5760" w:hanging="360"/>
+      </w:pPr>
+      <w:rPr>
+        <w:rFonts w:ascii="Courier New" w:hAnsi="Courier New" w:cs="Courier New" w:hint="default"/>
+      </w:rPr>
+    </w:lvl>
+    <w:lvl w:ilvl="8" w:tplc="04090005" w:tentative="1">
+      <w:start w:val="1"/>
+      <w:numFmt w:val="bullet"/>
+      <w:lvlText w:val=""/>
+      <w:lvlJc w:val="left"/>
+      <w:pPr>
+        <w:ind w:left="6480" w:hanging="360"/>
+      </w:pPr>
+      <w:rPr>
+        <w:rFonts w:ascii="Wingdings" w:hAnsi="Wingdings" w:hint="default"/>
+      </w:rPr>
+    </w:lvl>
+  </w:abstractNum>
+  <w:num w:numId="1">
+    <w:abstractNumId w:val="0"/>
+  </w:num>
+</w:numbering>
+</file>
+
 <file path=word/styles.xml><?xml version="1.0" encoding="utf-8"?>
-<w:styles xmlns:mc="http://schemas.openxmlformats.org/markup-compatibility/2006" xmlns:r="http://schemas.openxmlformats.org/officeDocument/2006/relationships" xmlns:w="http://schemas.openxmlformats.org/wordprocessingml/2006/main" xmlns:w14="http://schemas.microsoft.com/office/word/2010/wordml" xmlns:w15="http://schemas.microsoft.com/office/word/2012/wordml" xmlns:w16cid="http://schemas.microsoft.com/office/word/2016/wordml/cid" xmlns:w16se="http://schemas.microsoft.com/office/word/2015/wordml/symex" mc:Ignorable="w14 w15 w16se w16cid">
+<w:styles xmlns:mc="http://schemas.openxmlformats.org/markup-compatibility/2006" xmlns:r="http://schemas.openxmlformats.org/officeDocument/2006/relationships" xmlns:w="http://schemas.openxmlformats.org/wordprocessingml/2006/main" xmlns:w14="http://schemas.microsoft.com/office/word/2010/wordml" xmlns:w15="http://schemas.microsoft.com/office/word/2012/wordml" xmlns:w16se="http://schemas.microsoft.com/office/word/2015/wordml/symex" mc:Ignorable="w14 w15 w16se">
   <w:docDefaults>
     <w:rPrDefault>
       <w:rPr>
@@ -328,7 +638,7 @@
       </w:pPr>
     </w:pPrDefault>
   </w:docDefaults>
-  <w:latentStyles w:defLockedState="0" w:defUIPriority="99" w:defSemiHidden="0" w:defUnhideWhenUsed="0" w:defQFormat="0" w:count="375">
+  <w:latentStyles w:defLockedState="0" w:defUIPriority="99" w:defSemiHidden="0" w:defUnhideWhenUsed="0" w:defQFormat="0" w:count="371">
     <w:lsdException w:name="Normal" w:uiPriority="0" w:qFormat="1"/>
     <w:lsdException w:name="heading 1" w:uiPriority="9" w:qFormat="1"/>
     <w:lsdException w:name="heading 2" w:semiHidden="1" w:uiPriority="9" w:unhideWhenUsed="1" w:qFormat="1"/>
@@ -700,10 +1010,6 @@
     <w:lsdException w:name="List Table 5 Dark Accent 6" w:uiPriority="50"/>
     <w:lsdException w:name="List Table 6 Colorful Accent 6" w:uiPriority="51"/>
     <w:lsdException w:name="List Table 7 Colorful Accent 6" w:uiPriority="52"/>
-    <w:lsdException w:name="Mention" w:semiHidden="1" w:unhideWhenUsed="1"/>
-    <w:lsdException w:name="Smart Hyperlink" w:semiHidden="1" w:unhideWhenUsed="1"/>
-    <w:lsdException w:name="Hashtag" w:semiHidden="1" w:unhideWhenUsed="1"/>
-    <w:lsdException w:name="Unresolved Mention" w:semiHidden="1" w:unhideWhenUsed="1"/>
   </w:latentStyles>
   <w:style w:type="paragraph" w:default="1" w:styleId="Normal">
     <w:name w:val="Normal"/>
@@ -735,6 +1041,17 @@
     <w:uiPriority w:val="99"/>
     <w:semiHidden/>
     <w:unhideWhenUsed/>
+  </w:style>
+  <w:style w:type="paragraph" w:styleId="ListParagraph">
+    <w:name w:val="List Paragraph"/>
+    <w:basedOn w:val="Normal"/>
+    <w:uiPriority w:val="34"/>
+    <w:qFormat/>
+    <w:rsid w:val="00591698"/>
+    <w:pPr>
+      <w:ind w:left="720"/>
+      <w:contextualSpacing/>
+    </w:pPr>
   </w:style>
 </w:styles>
 </file>

</xml_diff>